<commit_message>
Update the document with the kube cloud set up
</commit_message>
<xml_diff>
--- a/KUBERNETES.docx
+++ b/KUBERNETES.docx
@@ -409,27 +409,7 @@
           <w:lang w:val="en-US"/>
         </w:rPr>
         <w:lastRenderedPageBreak/>
-        <w:t xml:space="preserve">Advantage of using </w:t>
-      </w:r>
-      <w:proofErr w:type="spellStart"/>
-      <w:r>
-        <w:rPr>
-          <w:b/>
-          <w:bCs/>
-          <w:u w:val="single"/>
-          <w:lang w:val="en-US"/>
-        </w:rPr>
-        <w:t>contianers</w:t>
-      </w:r>
-      <w:proofErr w:type="spellEnd"/>
-      <w:r>
-        <w:rPr>
-          <w:b/>
-          <w:bCs/>
-          <w:u w:val="single"/>
-          <w:lang w:val="en-US"/>
-        </w:rPr>
-        <w:t>:</w:t>
+        <w:t>Advantage of using contianers:</w:t>
       </w:r>
     </w:p>
     <w:p>
@@ -504,19 +484,11 @@
           <w:lang w:val="en-US"/>
         </w:rPr>
       </w:pPr>
-      <w:proofErr w:type="spellStart"/>
-      <w:r>
-        <w:rPr>
-          <w:lang w:val="en-US"/>
-        </w:rPr>
-        <w:t>Docker</w:t>
-      </w:r>
-      <w:proofErr w:type="spellEnd"/>
-      <w:r>
-        <w:rPr>
-          <w:lang w:val="en-US"/>
-        </w:rPr>
-        <w:t xml:space="preserve"> use LXC container</w:t>
+      <w:r>
+        <w:rPr>
+          <w:lang w:val="en-US"/>
+        </w:rPr>
+        <w:t>Docker use LXC container</w:t>
       </w:r>
     </w:p>
     <w:p>
@@ -614,7 +586,6 @@
         <w:t xml:space="preserve"> provides the </w:t>
       </w:r>
       <w:hyperlink r:id="rId17" w:tooltip="Cgroups" w:history="1">
-        <w:proofErr w:type="spellStart"/>
         <w:r>
           <w:rPr>
             <w:rStyle w:val="Hyperlink"/>
@@ -622,7 +593,6 @@
           </w:rPr>
           <w:t>cgroups</w:t>
         </w:r>
-        <w:proofErr w:type="spellEnd"/>
       </w:hyperlink>
       <w:r>
         <w:rPr>
@@ -763,21 +733,7 @@
         <w:rPr>
           <w:lang w:val="en-US"/>
         </w:rPr>
-        <w:t xml:space="preserve">LXC combines the kernel's </w:t>
-      </w:r>
-      <w:proofErr w:type="spellStart"/>
-      <w:r>
-        <w:rPr>
-          <w:lang w:val="en-US"/>
-        </w:rPr>
-        <w:t>cgroups</w:t>
-      </w:r>
-      <w:proofErr w:type="spellEnd"/>
-      <w:r>
-        <w:rPr>
-          <w:lang w:val="en-US"/>
-        </w:rPr>
-        <w:t xml:space="preserve"> and support for isolated </w:t>
+        <w:t xml:space="preserve">LXC combines the kernel's cgroups and support for isolated </w:t>
       </w:r>
       <w:hyperlink r:id="rId26" w:tooltip="Namespace" w:history="1">
         <w:r>
@@ -795,7 +751,6 @@
         <w:t xml:space="preserve"> to provide an isolated environment for applications. Early versions of </w:t>
       </w:r>
       <w:hyperlink r:id="rId27" w:tooltip="Docker (software)" w:history="1">
-        <w:proofErr w:type="spellStart"/>
         <w:r>
           <w:rPr>
             <w:rStyle w:val="Hyperlink"/>
@@ -803,27 +758,12 @@
           </w:rPr>
           <w:t>Docker</w:t>
         </w:r>
-        <w:proofErr w:type="spellEnd"/>
       </w:hyperlink>
       <w:r>
         <w:rPr>
           <w:lang w:val="en-US"/>
         </w:rPr>
-        <w:t xml:space="preserve"> used LXC as the container execution driver, though LXC was made optional in v0.9 and support was dropped in </w:t>
-      </w:r>
-      <w:proofErr w:type="spellStart"/>
-      <w:r>
-        <w:rPr>
-          <w:lang w:val="en-US"/>
-        </w:rPr>
-        <w:t>Docker</w:t>
-      </w:r>
-      <w:proofErr w:type="spellEnd"/>
-      <w:r>
-        <w:rPr>
-          <w:lang w:val="en-US"/>
-        </w:rPr>
-        <w:t xml:space="preserve"> v1.10</w:t>
+        <w:t xml:space="preserve"> used LXC as the container execution driver, though LXC was made optional in v0.9 and support was dropped in Docker v1.10</w:t>
       </w:r>
       <w:r>
         <w:rPr>
@@ -843,45 +783,14 @@
           <w:lang w:val="en-US"/>
         </w:rPr>
       </w:pPr>
-      <w:proofErr w:type="spellStart"/>
-      <w:r>
-        <w:rPr>
-          <w:b/>
-          <w:bCs/>
-          <w:u w:val="single"/>
-          <w:lang w:val="en-US"/>
-        </w:rPr>
-        <w:t>Contianer</w:t>
-      </w:r>
-      <w:proofErr w:type="spellEnd"/>
-      <w:r>
-        <w:rPr>
-          <w:b/>
-          <w:bCs/>
-          <w:u w:val="single"/>
-          <w:lang w:val="en-US"/>
-        </w:rPr>
-        <w:t xml:space="preserve"> </w:t>
-      </w:r>
-      <w:proofErr w:type="spellStart"/>
-      <w:r>
-        <w:rPr>
-          <w:b/>
-          <w:bCs/>
-          <w:u w:val="single"/>
-          <w:lang w:val="en-US"/>
-        </w:rPr>
-        <w:t>vs</w:t>
-      </w:r>
-      <w:proofErr w:type="spellEnd"/>
-      <w:r>
-        <w:rPr>
-          <w:b/>
-          <w:bCs/>
-          <w:u w:val="single"/>
-          <w:lang w:val="en-US"/>
-        </w:rPr>
-        <w:t xml:space="preserve"> virtualization:</w:t>
+      <w:r>
+        <w:rPr>
+          <w:b/>
+          <w:bCs/>
+          <w:u w:val="single"/>
+          <w:lang w:val="en-US"/>
+        </w:rPr>
+        <w:t>Contianer vs virtualization:</w:t>
       </w:r>
       <w:r>
         <w:rPr>
@@ -926,7 +835,7 @@
                     <a:blip r:embed="rId28" cstate="print">
                       <a:extLst>
                         <a:ext uri="{28A0092B-C50C-407E-A947-70E740481C1C}">
-                          <a14:useLocalDpi xmlns:arto="http://schemas.microsoft.com/office/word/2006/arto" xmlns="" xmlns:wpc="http://schemas.microsoft.com/office/word/2010/wordprocessingCanvas" xmlns:cx="http://schemas.microsoft.com/office/drawing/2014/chartex" xmlns:cx1="http://schemas.microsoft.com/office/drawing/2015/9/8/chartex" xmlns:cx2="http://schemas.microsoft.com/office/drawing/2015/10/21/chartex" xmlns:cx3="http://schemas.microsoft.com/office/drawing/2016/5/9/chartex" xmlns:cx4="http://schemas.microsoft.com/office/drawing/2016/5/10/chartex" xmlns:cx5="http://schemas.microsoft.com/office/drawing/2016/5/11/chartex" xmlns:cx6="http://schemas.microsoft.com/office/drawing/2016/5/12/chartex" xmlns:cx7="http://schemas.microsoft.com/office/drawing/2016/5/13/chartex" xmlns:cx8="http://schemas.microsoft.com/office/drawing/2016/5/14/chartex" xmlns:mc="http://schemas.openxmlformats.org/markup-compatibility/2006" xmlns:aink="http://schemas.microsoft.com/office/drawing/2016/ink" xmlns:am3d="http://schemas.microsoft.com/office/drawing/2017/model3d" xmlns:o="urn:schemas-microsoft-com:office:office" xmlns:v="urn:schemas-microsoft-com:vml" xmlns:wp14="http://schemas.microsoft.com/office/word/2010/wordprocessingDrawing" xmlns:w10="urn:schemas-microsoft-com:office:word" xmlns:w="http://schemas.openxmlformats.org/wordprocessingml/2006/main" xmlns:w14="http://schemas.microsoft.com/office/word/2010/wordml" xmlns:w15="http://schemas.microsoft.com/office/word/2012/wordml" xmlns:w16cid="http://schemas.microsoft.com/office/word/2016/wordml/cid" xmlns:w16se="http://schemas.microsoft.com/office/word/2015/wordml/symex" xmlns:wpg="http://schemas.microsoft.com/office/word/2010/wordprocessingGroup" xmlns:wpi="http://schemas.microsoft.com/office/word/2010/wordprocessingInk" xmlns:wps="http://schemas.microsoft.com/office/word/2010/wordprocessingShape" xmlns:a14="http://schemas.microsoft.com/office/drawing/2010/main" val="0"/>
+                          <a14:useLocalDpi xmlns:a14="http://schemas.microsoft.com/office/drawing/2010/main" xmlns:wps="http://schemas.microsoft.com/office/word/2010/wordprocessingShape" xmlns:wpi="http://schemas.microsoft.com/office/word/2010/wordprocessingInk" xmlns:wpg="http://schemas.microsoft.com/office/word/2010/wordprocessingGroup" xmlns:w16se="http://schemas.microsoft.com/office/word/2015/wordml/symex" xmlns:w16cid="http://schemas.microsoft.com/office/word/2016/wordml/cid" xmlns:w15="http://schemas.microsoft.com/office/word/2012/wordml" xmlns:w14="http://schemas.microsoft.com/office/word/2010/wordml" xmlns:w="http://schemas.openxmlformats.org/wordprocessingml/2006/main" xmlns:w10="urn:schemas-microsoft-com:office:word" xmlns:wp14="http://schemas.microsoft.com/office/word/2010/wordprocessingDrawing" xmlns:v="urn:schemas-microsoft-com:vml" xmlns:o="urn:schemas-microsoft-com:office:office" xmlns:am3d="http://schemas.microsoft.com/office/drawing/2017/model3d" xmlns:aink="http://schemas.microsoft.com/office/drawing/2016/ink" xmlns:mc="http://schemas.openxmlformats.org/markup-compatibility/2006" xmlns:cx8="http://schemas.microsoft.com/office/drawing/2016/5/14/chartex" xmlns:cx7="http://schemas.microsoft.com/office/drawing/2016/5/13/chartex" xmlns:cx6="http://schemas.microsoft.com/office/drawing/2016/5/12/chartex" xmlns:cx5="http://schemas.microsoft.com/office/drawing/2016/5/11/chartex" xmlns:cx4="http://schemas.microsoft.com/office/drawing/2016/5/10/chartex" xmlns:cx3="http://schemas.microsoft.com/office/drawing/2016/5/9/chartex" xmlns:cx2="http://schemas.microsoft.com/office/drawing/2015/10/21/chartex" xmlns:cx1="http://schemas.microsoft.com/office/drawing/2015/9/8/chartex" xmlns:cx="http://schemas.microsoft.com/office/drawing/2014/chartex" xmlns:wpc="http://schemas.microsoft.com/office/word/2010/wordprocessingCanvas" xmlns="" xmlns:arto="http://schemas.microsoft.com/office/word/2006/arto" val="0"/>
                         </a:ext>
                       </a:extLst>
                     </a:blip>
@@ -987,7 +896,6 @@
           <w:lang w:val="en-US"/>
         </w:rPr>
       </w:pPr>
-      <w:proofErr w:type="spellStart"/>
       <w:r>
         <w:rPr>
           <w:b/>
@@ -995,16 +903,7 @@
           <w:lang w:val="en-US"/>
         </w:rPr>
         <w:lastRenderedPageBreak/>
-        <w:t>Docker</w:t>
-      </w:r>
-      <w:proofErr w:type="spellEnd"/>
-      <w:r>
-        <w:rPr>
-          <w:b/>
-          <w:bCs/>
-          <w:lang w:val="en-US"/>
-        </w:rPr>
-        <w:t xml:space="preserve"> image</w:t>
+        <w:t>Docker image</w:t>
       </w:r>
     </w:p>
     <w:p>
@@ -1020,62 +919,41 @@
           <w:lang w:val="en-US"/>
         </w:rPr>
       </w:pPr>
-      <w:proofErr w:type="spellStart"/>
-      <w:r>
-        <w:rPr>
-          <w:b/>
-          <w:bCs/>
-          <w:lang w:val="en-US"/>
-        </w:rPr>
-        <w:t>Docker</w:t>
-      </w:r>
-      <w:proofErr w:type="spellEnd"/>
-      <w:r>
-        <w:rPr>
-          <w:b/>
-          <w:bCs/>
-          <w:lang w:val="en-US"/>
-        </w:rPr>
-        <w:t xml:space="preserve"> file</w:t>
-      </w:r>
-    </w:p>
-    <w:p>
-      <w:pPr>
-        <w:rPr>
-          <w:b/>
-          <w:bCs/>
-          <w:lang w:val="en-US"/>
-        </w:rPr>
-      </w:pPr>
-    </w:p>
-    <w:p>
-      <w:pPr>
-        <w:rPr>
-          <w:b/>
-          <w:bCs/>
-          <w:u w:val="single"/>
-          <w:lang w:val="en-US"/>
-        </w:rPr>
-      </w:pPr>
-      <w:proofErr w:type="spellStart"/>
-      <w:r>
-        <w:rPr>
-          <w:b/>
-          <w:bCs/>
-          <w:u w:val="single"/>
-          <w:lang w:val="en-US"/>
-        </w:rPr>
-        <w:t>Contianer</w:t>
-      </w:r>
-      <w:proofErr w:type="spellEnd"/>
-      <w:r>
-        <w:rPr>
-          <w:b/>
-          <w:bCs/>
-          <w:u w:val="single"/>
-          <w:lang w:val="en-US"/>
-        </w:rPr>
-        <w:t xml:space="preserve"> orchestration:</w:t>
+      <w:r>
+        <w:rPr>
+          <w:b/>
+          <w:bCs/>
+          <w:lang w:val="en-US"/>
+        </w:rPr>
+        <w:t>Docker file</w:t>
+      </w:r>
+    </w:p>
+    <w:p>
+      <w:pPr>
+        <w:rPr>
+          <w:b/>
+          <w:bCs/>
+          <w:lang w:val="en-US"/>
+        </w:rPr>
+      </w:pPr>
+    </w:p>
+    <w:p>
+      <w:pPr>
+        <w:rPr>
+          <w:b/>
+          <w:bCs/>
+          <w:u w:val="single"/>
+          <w:lang w:val="en-US"/>
+        </w:rPr>
+      </w:pPr>
+      <w:r>
+        <w:rPr>
+          <w:b/>
+          <w:bCs/>
+          <w:u w:val="single"/>
+          <w:lang w:val="en-US"/>
+        </w:rPr>
+        <w:t>Contianer orchestration:</w:t>
       </w:r>
     </w:p>
     <w:p>
@@ -1423,79 +1301,49 @@
           <w:lang w:val="en-US"/>
         </w:rPr>
       </w:pPr>
-      <w:proofErr w:type="spellStart"/>
-      <w:r>
-        <w:rPr>
-          <w:b/>
-          <w:bCs/>
-          <w:lang w:val="en-US"/>
-        </w:rPr>
-        <w:t>Kubectl</w:t>
-      </w:r>
-      <w:proofErr w:type="spellEnd"/>
-      <w:r>
-        <w:rPr>
-          <w:b/>
-          <w:bCs/>
-          <w:lang w:val="en-US"/>
-        </w:rPr>
-        <w:t xml:space="preserve"> cluster-info</w:t>
-      </w:r>
-    </w:p>
-    <w:p>
-      <w:pPr>
-        <w:pStyle w:val="ListParagraph"/>
-        <w:rPr>
-          <w:b/>
-          <w:bCs/>
-          <w:lang w:val="en-US"/>
-        </w:rPr>
-      </w:pPr>
-      <w:proofErr w:type="spellStart"/>
-      <w:r>
-        <w:rPr>
-          <w:b/>
-          <w:bCs/>
-          <w:lang w:val="en-US"/>
-        </w:rPr>
-        <w:t>Kubectl</w:t>
-      </w:r>
-      <w:proofErr w:type="spellEnd"/>
-      <w:r>
-        <w:rPr>
-          <w:b/>
-          <w:bCs/>
-          <w:lang w:val="en-US"/>
-        </w:rPr>
-        <w:t xml:space="preserve"> get node</w:t>
-      </w:r>
-    </w:p>
-    <w:p>
-      <w:pPr>
-        <w:pStyle w:val="ListParagraph"/>
-        <w:rPr>
-          <w:b/>
-          <w:bCs/>
-          <w:lang w:val="en-US"/>
-        </w:rPr>
-      </w:pPr>
-      <w:proofErr w:type="spellStart"/>
-      <w:r>
-        <w:rPr>
-          <w:b/>
-          <w:bCs/>
-          <w:lang w:val="en-US"/>
-        </w:rPr>
-        <w:t>Kubectl</w:t>
-      </w:r>
-      <w:proofErr w:type="spellEnd"/>
-      <w:r>
-        <w:rPr>
-          <w:b/>
-          <w:bCs/>
-          <w:lang w:val="en-US"/>
-        </w:rPr>
-        <w:t xml:space="preserve"> run &lt;application&gt;</w:t>
+      <w:r>
+        <w:rPr>
+          <w:b/>
+          <w:bCs/>
+          <w:lang w:val="en-US"/>
+        </w:rPr>
+        <w:t>Kubectl cluster-info</w:t>
+      </w:r>
+    </w:p>
+    <w:p>
+      <w:pPr>
+        <w:pStyle w:val="ListParagraph"/>
+        <w:rPr>
+          <w:b/>
+          <w:bCs/>
+          <w:lang w:val="en-US"/>
+        </w:rPr>
+      </w:pPr>
+      <w:r>
+        <w:rPr>
+          <w:b/>
+          <w:bCs/>
+          <w:lang w:val="en-US"/>
+        </w:rPr>
+        <w:t>Kubectl get node</w:t>
+      </w:r>
+    </w:p>
+    <w:p>
+      <w:pPr>
+        <w:pStyle w:val="ListParagraph"/>
+        <w:rPr>
+          <w:b/>
+          <w:bCs/>
+          <w:lang w:val="en-US"/>
+        </w:rPr>
+      </w:pPr>
+      <w:r>
+        <w:rPr>
+          <w:b/>
+          <w:bCs/>
+          <w:lang w:val="en-US"/>
+        </w:rPr>
+        <w:t>Kubectl run &lt;application&gt;</w:t>
       </w:r>
     </w:p>
     <w:p>
@@ -1885,7 +1733,7 @@
                     <a:blip r:embed="rId38" cstate="print">
                       <a:extLst>
                         <a:ext uri="{28A0092B-C50C-407E-A947-70E740481C1C}">
-                          <a14:useLocalDpi xmlns:arto="http://schemas.microsoft.com/office/word/2006/arto" xmlns="" xmlns:wpc="http://schemas.microsoft.com/office/word/2010/wordprocessingCanvas" xmlns:cx="http://schemas.microsoft.com/office/drawing/2014/chartex" xmlns:cx1="http://schemas.microsoft.com/office/drawing/2015/9/8/chartex" xmlns:cx2="http://schemas.microsoft.com/office/drawing/2015/10/21/chartex" xmlns:cx3="http://schemas.microsoft.com/office/drawing/2016/5/9/chartex" xmlns:cx4="http://schemas.microsoft.com/office/drawing/2016/5/10/chartex" xmlns:cx5="http://schemas.microsoft.com/office/drawing/2016/5/11/chartex" xmlns:cx6="http://schemas.microsoft.com/office/drawing/2016/5/12/chartex" xmlns:cx7="http://schemas.microsoft.com/office/drawing/2016/5/13/chartex" xmlns:cx8="http://schemas.microsoft.com/office/drawing/2016/5/14/chartex" xmlns:mc="http://schemas.openxmlformats.org/markup-compatibility/2006" xmlns:aink="http://schemas.microsoft.com/office/drawing/2016/ink" xmlns:am3d="http://schemas.microsoft.com/office/drawing/2017/model3d" xmlns:o="urn:schemas-microsoft-com:office:office" xmlns:v="urn:schemas-microsoft-com:vml" xmlns:wp14="http://schemas.microsoft.com/office/word/2010/wordprocessingDrawing" xmlns:w10="urn:schemas-microsoft-com:office:word" xmlns:w="http://schemas.openxmlformats.org/wordprocessingml/2006/main" xmlns:w14="http://schemas.microsoft.com/office/word/2010/wordml" xmlns:w15="http://schemas.microsoft.com/office/word/2012/wordml" xmlns:w16cid="http://schemas.microsoft.com/office/word/2016/wordml/cid" xmlns:w16se="http://schemas.microsoft.com/office/word/2015/wordml/symex" xmlns:wpg="http://schemas.microsoft.com/office/word/2010/wordprocessingGroup" xmlns:wpi="http://schemas.microsoft.com/office/word/2010/wordprocessingInk" xmlns:wps="http://schemas.microsoft.com/office/word/2010/wordprocessingShape" xmlns:a14="http://schemas.microsoft.com/office/drawing/2010/main" val="0"/>
+                          <a14:useLocalDpi xmlns:a14="http://schemas.microsoft.com/office/drawing/2010/main" xmlns:wps="http://schemas.microsoft.com/office/word/2010/wordprocessingShape" xmlns:wpi="http://schemas.microsoft.com/office/word/2010/wordprocessingInk" xmlns:wpg="http://schemas.microsoft.com/office/word/2010/wordprocessingGroup" xmlns:w16se="http://schemas.microsoft.com/office/word/2015/wordml/symex" xmlns:w16cid="http://schemas.microsoft.com/office/word/2016/wordml/cid" xmlns:w15="http://schemas.microsoft.com/office/word/2012/wordml" xmlns:w14="http://schemas.microsoft.com/office/word/2010/wordml" xmlns:w="http://schemas.openxmlformats.org/wordprocessingml/2006/main" xmlns:w10="urn:schemas-microsoft-com:office:word" xmlns:wp14="http://schemas.microsoft.com/office/word/2010/wordprocessingDrawing" xmlns:v="urn:schemas-microsoft-com:vml" xmlns:o="urn:schemas-microsoft-com:office:office" xmlns:am3d="http://schemas.microsoft.com/office/drawing/2017/model3d" xmlns:aink="http://schemas.microsoft.com/office/drawing/2016/ink" xmlns:mc="http://schemas.openxmlformats.org/markup-compatibility/2006" xmlns:cx8="http://schemas.microsoft.com/office/drawing/2016/5/14/chartex" xmlns:cx7="http://schemas.microsoft.com/office/drawing/2016/5/13/chartex" xmlns:cx6="http://schemas.microsoft.com/office/drawing/2016/5/12/chartex" xmlns:cx5="http://schemas.microsoft.com/office/drawing/2016/5/11/chartex" xmlns:cx4="http://schemas.microsoft.com/office/drawing/2016/5/10/chartex" xmlns:cx3="http://schemas.microsoft.com/office/drawing/2016/5/9/chartex" xmlns:cx2="http://schemas.microsoft.com/office/drawing/2015/10/21/chartex" xmlns:cx1="http://schemas.microsoft.com/office/drawing/2015/9/8/chartex" xmlns:cx="http://schemas.microsoft.com/office/drawing/2014/chartex" xmlns:wpc="http://schemas.microsoft.com/office/word/2010/wordprocessingCanvas" xmlns="" xmlns:arto="http://schemas.microsoft.com/office/word/2006/arto" val="0"/>
                         </a:ext>
                       </a:extLst>
                     </a:blip>
@@ -1998,21 +1846,7 @@
         <w:rPr>
           <w:lang w:val="en-US"/>
         </w:rPr>
-        <w:t xml:space="preserve">orker machine in </w:t>
-      </w:r>
-      <w:proofErr w:type="spellStart"/>
-      <w:r>
-        <w:rPr>
-          <w:lang w:val="en-US"/>
-        </w:rPr>
-        <w:t>Kubernetes</w:t>
-      </w:r>
-      <w:proofErr w:type="spellEnd"/>
-      <w:r>
-        <w:rPr>
-          <w:lang w:val="en-US"/>
-        </w:rPr>
-        <w:t xml:space="preserve"> known as</w:t>
+        <w:t>orker machine in Kubernetes known as</w:t>
       </w:r>
       <w:r>
         <w:rPr>
@@ -2086,23 +1920,13 @@
           <w:lang w:val="en-US"/>
         </w:rPr>
       </w:pPr>
-      <w:proofErr w:type="spellStart"/>
-      <w:r>
-        <w:rPr>
-          <w:b/>
-          <w:bCs/>
-          <w:lang w:val="en-US"/>
-        </w:rPr>
-        <w:t>Etcd</w:t>
-      </w:r>
-      <w:proofErr w:type="spellEnd"/>
-      <w:r>
-        <w:rPr>
-          <w:b/>
-          <w:bCs/>
-          <w:lang w:val="en-US"/>
-        </w:rPr>
-        <w:t xml:space="preserve"> </w:t>
+      <w:r>
+        <w:rPr>
+          <w:b/>
+          <w:bCs/>
+          <w:lang w:val="en-US"/>
+        </w:rPr>
+        <w:t xml:space="preserve">Etcd </w:t>
       </w:r>
       <w:r>
         <w:rPr>
@@ -2114,21 +1938,7 @@
         <w:rPr>
           <w:lang w:val="en-US"/>
         </w:rPr>
-        <w:t xml:space="preserve">distributed reliable key-value store used by </w:t>
-      </w:r>
-      <w:proofErr w:type="spellStart"/>
-      <w:r>
-        <w:rPr>
-          <w:lang w:val="en-US"/>
-        </w:rPr>
-        <w:t>Kubernetes</w:t>
-      </w:r>
-      <w:proofErr w:type="spellEnd"/>
-      <w:r>
-        <w:rPr>
-          <w:lang w:val="en-US"/>
-        </w:rPr>
-        <w:t xml:space="preserve"> to store all data used to manage the cluster</w:t>
+        <w:t>distributed reliable key-value store used by Kubernetes to store all data used to manage the cluster</w:t>
       </w:r>
       <w:r>
         <w:rPr>
@@ -2150,37 +1960,19 @@
           <w:lang w:val="en-US"/>
         </w:rPr>
       </w:pPr>
-      <w:proofErr w:type="spellStart"/>
-      <w:proofErr w:type="gramStart"/>
-      <w:r>
-        <w:rPr>
-          <w:b/>
-          <w:bCs/>
-          <w:lang w:val="en-US"/>
-        </w:rPr>
-        <w:t>Schedular</w:t>
-      </w:r>
-      <w:proofErr w:type="spellEnd"/>
-      <w:r>
-        <w:rPr>
-          <w:b/>
-          <w:bCs/>
-          <w:lang w:val="en-US"/>
-        </w:rPr>
-        <w:t xml:space="preserve"> </w:t>
-      </w:r>
-      <w:r>
-        <w:rPr>
-          <w:lang w:val="en-US"/>
-        </w:rPr>
-        <w:t>services is</w:t>
-      </w:r>
-      <w:proofErr w:type="gramEnd"/>
-      <w:r>
-        <w:rPr>
-          <w:lang w:val="en-US"/>
-        </w:rPr>
-        <w:t xml:space="preserve"> responsible for distributing work or containers across multiple nodes.</w:t>
+      <w:r>
+        <w:rPr>
+          <w:b/>
+          <w:bCs/>
+          <w:lang w:val="en-US"/>
+        </w:rPr>
+        <w:t xml:space="preserve">Schedular </w:t>
+      </w:r>
+      <w:r>
+        <w:rPr>
+          <w:lang w:val="en-US"/>
+        </w:rPr>
+        <w:t>services is responsible for distributing work or containers across multiple nodes.</w:t>
       </w:r>
     </w:p>
     <w:p>
@@ -2208,16 +2000,8 @@
         <w:rPr>
           <w:lang w:val="en-US"/>
         </w:rPr>
-        <w:t xml:space="preserve">is the underlying framework that is responsible for running application in containers like </w:t>
-      </w:r>
-      <w:proofErr w:type="spellStart"/>
-      <w:r>
-        <w:rPr>
-          <w:lang w:val="en-US"/>
-        </w:rPr>
-        <w:t>Docker</w:t>
-      </w:r>
-      <w:proofErr w:type="spellEnd"/>
+        <w:t>is the underlying framework that is responsible for running application in containers like Docker</w:t>
+      </w:r>
       <w:r>
         <w:rPr>
           <w:lang w:val="en-US"/>
@@ -2238,23 +2022,13 @@
           <w:lang w:val="en-US"/>
         </w:rPr>
       </w:pPr>
-      <w:proofErr w:type="spellStart"/>
-      <w:r>
-        <w:rPr>
-          <w:b/>
-          <w:bCs/>
-          <w:lang w:val="en-US"/>
-        </w:rPr>
-        <w:t>Kubectl</w:t>
-      </w:r>
-      <w:proofErr w:type="spellEnd"/>
-      <w:r>
-        <w:rPr>
-          <w:b/>
-          <w:bCs/>
-          <w:lang w:val="en-US"/>
-        </w:rPr>
-        <w:t xml:space="preserve"> </w:t>
+      <w:r>
+        <w:rPr>
+          <w:b/>
+          <w:bCs/>
+          <w:lang w:val="en-US"/>
+        </w:rPr>
+        <w:t xml:space="preserve">Kubectl </w:t>
       </w:r>
       <w:r>
         <w:rPr>
@@ -2266,21 +2040,7 @@
         <w:rPr>
           <w:lang w:val="en-US"/>
         </w:rPr>
-        <w:t xml:space="preserve">s the command line utility used to manage a </w:t>
-      </w:r>
-      <w:proofErr w:type="spellStart"/>
-      <w:r>
-        <w:rPr>
-          <w:lang w:val="en-US"/>
-        </w:rPr>
-        <w:t>Kubernetes</w:t>
-      </w:r>
-      <w:proofErr w:type="spellEnd"/>
-      <w:r>
-        <w:rPr>
-          <w:lang w:val="en-US"/>
-        </w:rPr>
-        <w:t xml:space="preserve"> cluster</w:t>
+        <w:t>s the command line utility used to manage a Kubernetes cluster</w:t>
       </w:r>
       <w:r>
         <w:rPr>
@@ -2306,21 +2066,7 @@
         <w:rPr>
           <w:lang w:val="en-US"/>
         </w:rPr>
-        <w:t xml:space="preserve">The smallest unit you can create in </w:t>
-      </w:r>
-      <w:proofErr w:type="spellStart"/>
-      <w:r>
-        <w:rPr>
-          <w:lang w:val="en-US"/>
-        </w:rPr>
-        <w:t>Kubernetes</w:t>
-      </w:r>
-      <w:proofErr w:type="spellEnd"/>
-      <w:r>
-        <w:rPr>
-          <w:lang w:val="en-US"/>
-        </w:rPr>
-        <w:t xml:space="preserve"> object model is</w:t>
+        <w:t>The smallest unit you can create in Kubernetes object model is</w:t>
       </w:r>
       <w:r>
         <w:rPr>
@@ -2358,7 +2104,6 @@
           <w:lang w:val="en-US"/>
         </w:rPr>
       </w:pPr>
-      <w:proofErr w:type="spellStart"/>
       <w:r>
         <w:rPr>
           <w:b/>
@@ -2366,36 +2111,13 @@
           <w:lang w:val="en-US"/>
         </w:rPr>
         <w:lastRenderedPageBreak/>
-        <w:t>Minikube</w:t>
-      </w:r>
-      <w:proofErr w:type="spellEnd"/>
-      <w:r>
-        <w:rPr>
-          <w:b/>
-          <w:bCs/>
-          <w:lang w:val="en-US"/>
-        </w:rPr>
-        <w:t xml:space="preserve"> etc </w:t>
-      </w:r>
-      <w:r>
-        <w:rPr>
-          <w:lang w:val="en-US"/>
-        </w:rPr>
-        <w:t xml:space="preserve">is used to run </w:t>
-      </w:r>
-      <w:proofErr w:type="spellStart"/>
-      <w:r>
-        <w:rPr>
-          <w:lang w:val="en-US"/>
-        </w:rPr>
-        <w:t>Kubernetes</w:t>
-      </w:r>
-      <w:proofErr w:type="spellEnd"/>
-      <w:r>
-        <w:rPr>
-          <w:lang w:val="en-US"/>
-        </w:rPr>
-        <w:t xml:space="preserve"> in local environment.</w:t>
+        <w:t xml:space="preserve">Minikube etc </w:t>
+      </w:r>
+      <w:r>
+        <w:rPr>
+          <w:lang w:val="en-US"/>
+        </w:rPr>
+        <w:t>is used to run Kubernetes in local environment.</w:t>
       </w:r>
     </w:p>
     <w:p>
@@ -2423,21 +2145,7 @@
         <w:rPr>
           <w:lang w:val="en-US"/>
         </w:rPr>
-        <w:t xml:space="preserve">is an instant way of setting up a permanent </w:t>
-      </w:r>
-      <w:proofErr w:type="spellStart"/>
-      <w:r>
-        <w:rPr>
-          <w:lang w:val="en-US"/>
-        </w:rPr>
-        <w:t>kubernetes</w:t>
-      </w:r>
-      <w:proofErr w:type="spellEnd"/>
-      <w:r>
-        <w:rPr>
-          <w:lang w:val="en-US"/>
-        </w:rPr>
-        <w:t xml:space="preserve"> cluster on the cloud</w:t>
+        <w:t>is an instant way of setting up a permanent kubernetes cluster on the cloud</w:t>
       </w:r>
     </w:p>
     <w:p>
@@ -2453,43 +2161,19 @@
           <w:lang w:val="en-US"/>
         </w:rPr>
       </w:pPr>
-      <w:proofErr w:type="spellStart"/>
-      <w:r>
-        <w:rPr>
-          <w:b/>
-          <w:bCs/>
-          <w:lang w:val="en-US"/>
-        </w:rPr>
-        <w:t>Kubeadm</w:t>
-      </w:r>
-      <w:proofErr w:type="spellEnd"/>
-      <w:r>
-        <w:rPr>
-          <w:b/>
-          <w:bCs/>
-          <w:lang w:val="en-US"/>
-        </w:rPr>
-        <w:t xml:space="preserve"> </w:t>
-      </w:r>
-      <w:r>
-        <w:rPr>
-          <w:lang w:val="en-US"/>
-        </w:rPr>
-        <w:t xml:space="preserve">is the solution is used for setting up a multi-node </w:t>
-      </w:r>
-      <w:proofErr w:type="spellStart"/>
-      <w:r>
-        <w:rPr>
-          <w:lang w:val="en-US"/>
-        </w:rPr>
-        <w:t>Kubernetes</w:t>
-      </w:r>
-      <w:proofErr w:type="spellEnd"/>
-      <w:r>
-        <w:rPr>
-          <w:lang w:val="en-US"/>
-        </w:rPr>
-        <w:t> cluster in a local environment</w:t>
+      <w:r>
+        <w:rPr>
+          <w:b/>
+          <w:bCs/>
+          <w:lang w:val="en-US"/>
+        </w:rPr>
+        <w:t xml:space="preserve">Kubeadm </w:t>
+      </w:r>
+      <w:r>
+        <w:rPr>
+          <w:lang w:val="en-US"/>
+        </w:rPr>
+        <w:t>is the solution is used for setting up a multi-node Kubernetes cluster in a local environment</w:t>
       </w:r>
     </w:p>
     <w:p>
@@ -2687,25 +2371,7 @@
           <w:bCs/>
           <w:lang w:val="en-US"/>
         </w:rPr>
-        <w:t xml:space="preserve">List of </w:t>
-      </w:r>
-      <w:proofErr w:type="spellStart"/>
-      <w:r>
-        <w:rPr>
-          <w:b/>
-          <w:bCs/>
-          <w:lang w:val="en-US"/>
-        </w:rPr>
-        <w:t>Kubernetes</w:t>
-      </w:r>
-      <w:proofErr w:type="spellEnd"/>
-      <w:r>
-        <w:rPr>
-          <w:b/>
-          <w:bCs/>
-          <w:lang w:val="en-US"/>
-        </w:rPr>
-        <w:t xml:space="preserve"> model:</w:t>
+        <w:t>List of Kubernetes model:</w:t>
       </w:r>
     </w:p>
     <w:p>
@@ -2885,23 +2551,13 @@
           <w:lang w:val="en-US"/>
         </w:rPr>
       </w:pPr>
-      <w:proofErr w:type="spellStart"/>
-      <w:r>
-        <w:rPr>
-          <w:b/>
-          <w:bCs/>
-          <w:lang w:val="en-US"/>
-        </w:rPr>
-        <w:t>Ip</w:t>
-      </w:r>
-      <w:proofErr w:type="spellEnd"/>
-      <w:r>
-        <w:rPr>
-          <w:b/>
-          <w:bCs/>
-          <w:lang w:val="en-US"/>
-        </w:rPr>
-        <w:t xml:space="preserve"> address is assigned to pod </w:t>
+      <w:r>
+        <w:rPr>
+          <w:b/>
+          <w:bCs/>
+          <w:lang w:val="en-US"/>
+        </w:rPr>
+        <w:t xml:space="preserve">Ip address is assigned to pod </w:t>
       </w:r>
     </w:p>
     <w:p>
@@ -2917,41 +2573,13 @@
           <w:lang w:val="en-US"/>
         </w:rPr>
       </w:pPr>
-      <w:proofErr w:type="spellStart"/>
-      <w:r>
-        <w:rPr>
-          <w:b/>
-          <w:bCs/>
-          <w:lang w:val="en-US"/>
-        </w:rPr>
-        <w:t>Kubernetes</w:t>
-      </w:r>
-      <w:proofErr w:type="spellEnd"/>
-      <w:r>
-        <w:rPr>
-          <w:b/>
-          <w:bCs/>
-          <w:lang w:val="en-US"/>
-        </w:rPr>
-        <w:t xml:space="preserve"> </w:t>
-      </w:r>
-      <w:proofErr w:type="spellStart"/>
-      <w:r>
-        <w:rPr>
-          <w:b/>
-          <w:bCs/>
-          <w:lang w:val="en-US"/>
-        </w:rPr>
-        <w:t>intial</w:t>
-      </w:r>
-      <w:proofErr w:type="spellEnd"/>
-      <w:r>
-        <w:rPr>
-          <w:b/>
-          <w:bCs/>
-          <w:lang w:val="en-US"/>
-        </w:rPr>
-        <w:t xml:space="preserve"> assign a private network</w:t>
+      <w:r>
+        <w:rPr>
+          <w:b/>
+          <w:bCs/>
+          <w:lang w:val="en-US"/>
+        </w:rPr>
+        <w:t>Kubernetes intial assign a private network</w:t>
       </w:r>
     </w:p>
     <w:p>
@@ -3230,125 +2858,31 @@
           <w:lang w:val="en-US"/>
         </w:rPr>
       </w:pPr>
-      <w:proofErr w:type="spellStart"/>
-      <w:r>
-        <w:rPr>
-          <w:b/>
-          <w:bCs/>
-          <w:lang w:val="en-US"/>
-        </w:rPr>
-        <w:t>Kubectl</w:t>
-      </w:r>
-      <w:proofErr w:type="spellEnd"/>
-      <w:r>
-        <w:rPr>
-          <w:b/>
-          <w:bCs/>
-          <w:lang w:val="en-US"/>
-        </w:rPr>
-        <w:t xml:space="preserve"> run </w:t>
-      </w:r>
-      <w:proofErr w:type="spellStart"/>
-      <w:r>
-        <w:rPr>
-          <w:b/>
-          <w:bCs/>
-          <w:lang w:val="en-US"/>
-        </w:rPr>
-        <w:t>redis</w:t>
-      </w:r>
-      <w:proofErr w:type="spellEnd"/>
-      <w:r>
-        <w:rPr>
-          <w:b/>
-          <w:bCs/>
-          <w:lang w:val="en-US"/>
-        </w:rPr>
-        <w:t xml:space="preserve"> –image=redis123 –dry-run=client –o </w:t>
-      </w:r>
-      <w:proofErr w:type="spellStart"/>
-      <w:proofErr w:type="gramStart"/>
-      <w:r>
-        <w:rPr>
-          <w:b/>
-          <w:bCs/>
-          <w:lang w:val="en-US"/>
-        </w:rPr>
-        <w:t>yaml</w:t>
-      </w:r>
-      <w:proofErr w:type="spellEnd"/>
-      <w:r>
-        <w:rPr>
-          <w:b/>
-          <w:bCs/>
-          <w:lang w:val="en-US"/>
-        </w:rPr>
-        <w:t xml:space="preserve">  &gt;</w:t>
-      </w:r>
-      <w:proofErr w:type="gramEnd"/>
-      <w:r>
-        <w:rPr>
-          <w:b/>
-          <w:bCs/>
-          <w:lang w:val="en-US"/>
-        </w:rPr>
-        <w:t xml:space="preserve"> </w:t>
-      </w:r>
-      <w:proofErr w:type="spellStart"/>
-      <w:r>
-        <w:rPr>
-          <w:b/>
-          <w:bCs/>
-          <w:lang w:val="en-US"/>
-        </w:rPr>
-        <w:t>pod.yaml</w:t>
-      </w:r>
-      <w:proofErr w:type="spellEnd"/>
-    </w:p>
-    <w:p>
-      <w:pPr>
-        <w:pStyle w:val="ListParagraph"/>
-        <w:rPr>
-          <w:b/>
-          <w:bCs/>
-          <w:lang w:val="en-US"/>
-        </w:rPr>
-      </w:pPr>
-      <w:proofErr w:type="spellStart"/>
-      <w:r>
-        <w:rPr>
-          <w:b/>
-          <w:bCs/>
-          <w:lang w:val="en-US"/>
-        </w:rPr>
-        <w:t>Kubectl</w:t>
-      </w:r>
-      <w:proofErr w:type="spellEnd"/>
-      <w:r>
-        <w:rPr>
-          <w:b/>
-          <w:bCs/>
-          <w:lang w:val="en-US"/>
-        </w:rPr>
-        <w:t xml:space="preserve"> edit pods &lt;</w:t>
-      </w:r>
-      <w:proofErr w:type="spellStart"/>
-      <w:r>
-        <w:rPr>
-          <w:b/>
-          <w:bCs/>
-          <w:lang w:val="en-US"/>
-        </w:rPr>
-        <w:t>podname</w:t>
-      </w:r>
-      <w:proofErr w:type="spellEnd"/>
-      <w:r>
-        <w:rPr>
-          <w:b/>
-          <w:bCs/>
-          <w:lang w:val="en-US"/>
-        </w:rPr>
-        <w:t>&gt;</w:t>
+      <w:r>
+        <w:rPr>
+          <w:b/>
+          <w:bCs/>
+          <w:lang w:val="en-US"/>
+        </w:rPr>
+        <w:t>Kubectl run redis –image=redis123 –dry-run=client –o yaml  &gt; pod.yaml</w:t>
+      </w:r>
+    </w:p>
+    <w:p>
+      <w:pPr>
+        <w:pStyle w:val="ListParagraph"/>
+        <w:rPr>
+          <w:b/>
+          <w:bCs/>
+          <w:lang w:val="en-US"/>
+        </w:rPr>
+      </w:pPr>
+      <w:r>
+        <w:rPr>
+          <w:b/>
+          <w:bCs/>
+          <w:lang w:val="en-US"/>
+        </w:rPr>
+        <w:t>Kubectl edit pods &lt;podname&gt;</w:t>
       </w:r>
     </w:p>
     <w:p>
@@ -4329,41 +3863,13 @@
           <w:lang w:val="en-US"/>
         </w:rPr>
       </w:pPr>
-      <w:proofErr w:type="spellStart"/>
-      <w:r>
-        <w:rPr>
-          <w:b/>
-          <w:bCs/>
-          <w:lang w:val="en-US"/>
-        </w:rPr>
-        <w:t>Kubectl</w:t>
-      </w:r>
-      <w:proofErr w:type="spellEnd"/>
-      <w:r>
-        <w:rPr>
-          <w:b/>
-          <w:bCs/>
-          <w:lang w:val="en-US"/>
-        </w:rPr>
-        <w:t xml:space="preserve"> set image deployment &lt;deployment-name&gt; </w:t>
-      </w:r>
-      <w:proofErr w:type="spellStart"/>
-      <w:r>
-        <w:rPr>
-          <w:b/>
-          <w:bCs/>
-          <w:lang w:val="en-US"/>
-        </w:rPr>
-        <w:t>imagename</w:t>
-      </w:r>
-      <w:proofErr w:type="spellEnd"/>
-      <w:r>
-        <w:rPr>
-          <w:b/>
-          <w:bCs/>
-          <w:lang w:val="en-US"/>
-        </w:rPr>
-        <w:t xml:space="preserve">=image </w:t>
+      <w:r>
+        <w:rPr>
+          <w:b/>
+          <w:bCs/>
+          <w:lang w:val="en-US"/>
+        </w:rPr>
+        <w:t xml:space="preserve">Kubectl set image deployment &lt;deployment-name&gt; imagename=image </w:t>
       </w:r>
       <w:r>
         <w:rPr>
@@ -4763,25 +4269,7 @@
           <w:lang w:val="en-US"/>
         </w:rPr>
         <w:lastRenderedPageBreak/>
-        <w:t xml:space="preserve">To get the </w:t>
-      </w:r>
-      <w:proofErr w:type="spellStart"/>
-      <w:r>
-        <w:rPr>
-          <w:b/>
-          <w:bCs/>
-          <w:lang w:val="en-US"/>
-        </w:rPr>
-        <w:t>ipaddress</w:t>
-      </w:r>
-      <w:proofErr w:type="spellEnd"/>
-      <w:r>
-        <w:rPr>
-          <w:b/>
-          <w:bCs/>
-          <w:lang w:val="en-US"/>
-        </w:rPr>
-        <w:t xml:space="preserve"> of the node:</w:t>
+        <w:t>To get the ipaddress of the node:</w:t>
       </w:r>
     </w:p>
     <w:p>
@@ -4797,34 +4285,14 @@
           <w:lang w:val="en-US"/>
         </w:rPr>
       </w:pPr>
-      <w:proofErr w:type="spellStart"/>
-      <w:r>
-        <w:rPr>
-          <w:b/>
-          <w:bCs/>
-          <w:lang w:val="en-US"/>
-        </w:rPr>
-        <w:t>Kubectl</w:t>
-      </w:r>
-      <w:proofErr w:type="spellEnd"/>
-      <w:r>
-        <w:rPr>
-          <w:b/>
-          <w:bCs/>
-          <w:lang w:val="en-US"/>
-        </w:rPr>
-        <w:t xml:space="preserve"> get  node –o </w:t>
-      </w:r>
-      <w:proofErr w:type="spellStart"/>
-      <w:r>
-        <w:rPr>
-          <w:b/>
-          <w:bCs/>
-          <w:lang w:val="en-US"/>
-        </w:rPr>
-        <w:t>yaml</w:t>
-      </w:r>
-      <w:proofErr w:type="spellEnd"/>
+      <w:r>
+        <w:rPr>
+          <w:b/>
+          <w:bCs/>
+          <w:lang w:val="en-US"/>
+        </w:rPr>
+        <w:t>Kubectl get  node –o yaml</w:t>
+      </w:r>
     </w:p>
     <w:p>
       <w:pPr>
@@ -4839,34 +4307,14 @@
           <w:lang w:val="en-US"/>
         </w:rPr>
       </w:pPr>
-      <w:proofErr w:type="spellStart"/>
-      <w:r>
-        <w:rPr>
-          <w:b/>
-          <w:bCs/>
-          <w:lang w:val="en-US"/>
-        </w:rPr>
-        <w:t>Minikube</w:t>
-      </w:r>
-      <w:proofErr w:type="spellEnd"/>
-      <w:r>
-        <w:rPr>
-          <w:b/>
-          <w:bCs/>
-          <w:lang w:val="en-US"/>
-        </w:rPr>
-        <w:t xml:space="preserve"> </w:t>
-      </w:r>
-      <w:proofErr w:type="spellStart"/>
-      <w:r>
-        <w:rPr>
-          <w:b/>
-          <w:bCs/>
-          <w:lang w:val="en-US"/>
-        </w:rPr>
-        <w:t>ip</w:t>
-      </w:r>
-      <w:proofErr w:type="spellEnd"/>
+      <w:r>
+        <w:rPr>
+          <w:b/>
+          <w:bCs/>
+          <w:lang w:val="en-US"/>
+        </w:rPr>
+        <w:t>Minikube ip</w:t>
+      </w:r>
     </w:p>
     <w:p>
       <w:pPr>
@@ -4881,7 +4329,6 @@
           <w:lang w:val="en-US"/>
         </w:rPr>
       </w:pPr>
-      <w:proofErr w:type="spellStart"/>
       <w:r>
         <w:rPr>
           <w:b/>
@@ -4890,25 +4337,14 @@
         </w:rPr>
         <w:t>minikube</w:t>
       </w:r>
-      <w:proofErr w:type="spellEnd"/>
-      <w:r>
-        <w:rPr>
-          <w:b/>
-          <w:bCs/>
-          <w:lang w:val="en-US"/>
-        </w:rPr>
-        <w:t xml:space="preserve"> service &lt;service-name&gt; -- </w:t>
-      </w:r>
-      <w:proofErr w:type="spellStart"/>
-      <w:r>
-        <w:rPr>
-          <w:b/>
-          <w:bCs/>
-          <w:lang w:val="en-US"/>
-        </w:rPr>
-        <w:t>url</w:t>
-      </w:r>
-      <w:proofErr w:type="spellEnd"/>
+      <w:r>
+        <w:rPr>
+          <w:b/>
+          <w:bCs/>
+          <w:lang w:val="en-US"/>
+        </w:rPr>
+        <w:t xml:space="preserve"> service &lt;service-name&gt; -- url</w:t>
+      </w:r>
     </w:p>
     <w:p>
       <w:pPr>
@@ -5729,13 +5165,723 @@
         </w:rPr>
       </w:pPr>
     </w:p>
+    <w:p>
+      <w:pPr>
+        <w:pStyle w:val="ListParagraph"/>
+        <w:ind w:left="142"/>
+        <w:rPr>
+          <w:b/>
+          <w:bCs/>
+          <w:u w:val="single"/>
+          <w:lang w:val="en-US"/>
+        </w:rPr>
+      </w:pPr>
+    </w:p>
+    <w:p>
+      <w:pPr>
+        <w:pStyle w:val="ListParagraph"/>
+        <w:ind w:left="142"/>
+        <w:rPr>
+          <w:b/>
+          <w:bCs/>
+          <w:u w:val="single"/>
+          <w:lang w:val="en-US"/>
+        </w:rPr>
+      </w:pPr>
+      <w:r>
+        <w:rPr>
+          <w:b/>
+          <w:bCs/>
+          <w:u w:val="single"/>
+          <w:lang w:val="en-US"/>
+        </w:rPr>
+        <w:t>Kubernetes on cloud:</w:t>
+      </w:r>
+    </w:p>
+    <w:p>
+      <w:pPr>
+        <w:pStyle w:val="ListParagraph"/>
+        <w:ind w:left="142"/>
+        <w:rPr>
+          <w:b/>
+          <w:bCs/>
+          <w:u w:val="single"/>
+          <w:lang w:val="en-US"/>
+        </w:rPr>
+      </w:pPr>
+    </w:p>
+    <w:p>
+      <w:pPr>
+        <w:pStyle w:val="ListParagraph"/>
+        <w:ind w:left="142"/>
+        <w:rPr>
+          <w:b/>
+          <w:bCs/>
+          <w:u w:val="single"/>
+          <w:lang w:val="en-US"/>
+        </w:rPr>
+      </w:pPr>
+      <w:r>
+        <w:rPr>
+          <w:b/>
+          <w:bCs/>
+          <w:u w:val="single"/>
+          <w:lang w:val="en-US"/>
+        </w:rPr>
+        <w:t>GCP:</w:t>
+      </w:r>
+    </w:p>
+    <w:p>
+      <w:pPr>
+        <w:pStyle w:val="ListParagraph"/>
+        <w:ind w:left="142"/>
+        <w:rPr>
+          <w:b/>
+          <w:bCs/>
+          <w:u w:val="single"/>
+          <w:lang w:val="en-US"/>
+        </w:rPr>
+      </w:pPr>
+    </w:p>
+    <w:p>
+      <w:pPr>
+        <w:pStyle w:val="ListParagraph"/>
+        <w:ind w:left="142"/>
+        <w:rPr>
+          <w:b/>
+          <w:bCs/>
+          <w:lang w:val="en-US"/>
+        </w:rPr>
+      </w:pPr>
+    </w:p>
+    <w:p>
+      <w:pPr>
+        <w:pStyle w:val="ListParagraph"/>
+        <w:ind w:left="142"/>
+        <w:rPr>
+          <w:b/>
+          <w:bCs/>
+          <w:u w:val="single"/>
+          <w:lang w:val="en-US"/>
+        </w:rPr>
+      </w:pPr>
+      <w:r>
+        <w:rPr>
+          <w:b/>
+          <w:bCs/>
+          <w:u w:val="single"/>
+          <w:lang w:val="en-US"/>
+        </w:rPr>
+        <w:t>AWS:</w:t>
+      </w:r>
+    </w:p>
+    <w:p>
+      <w:pPr>
+        <w:pStyle w:val="ListParagraph"/>
+        <w:ind w:left="142"/>
+        <w:rPr>
+          <w:b/>
+          <w:bCs/>
+          <w:lang w:val="en-US"/>
+        </w:rPr>
+      </w:pPr>
+      <w:r>
+        <w:rPr>
+          <w:b/>
+          <w:bCs/>
+          <w:noProof/>
+          <w:lang w:val="en-US"/>
+        </w:rPr>
+        <w:lastRenderedPageBreak/>
+        <w:drawing>
+          <wp:inline distT="0" distB="0" distL="0" distR="0">
+            <wp:extent cx="4524375" cy="2962275"/>
+            <wp:effectExtent l="19050" t="0" r="9525" b="0"/>
+            <wp:docPr id="34" name="Picture 1"/>
+            <wp:cNvGraphicFramePr>
+              <a:graphicFrameLocks xmlns:a="http://schemas.openxmlformats.org/drawingml/2006/main" noChangeAspect="1"/>
+            </wp:cNvGraphicFramePr>
+            <a:graphic xmlns:a="http://schemas.openxmlformats.org/drawingml/2006/main">
+              <a:graphicData uri="http://schemas.openxmlformats.org/drawingml/2006/picture">
+                <pic:pic xmlns:pic="http://schemas.openxmlformats.org/drawingml/2006/picture">
+                  <pic:nvPicPr>
+                    <pic:cNvPr id="0" name="Picture 1"/>
+                    <pic:cNvPicPr>
+                      <a:picLocks noChangeAspect="1" noChangeArrowheads="1"/>
+                    </pic:cNvPicPr>
+                  </pic:nvPicPr>
+                  <pic:blipFill>
+                    <a:blip r:embed="rId63" cstate="print"/>
+                    <a:srcRect/>
+                    <a:stretch>
+                      <a:fillRect/>
+                    </a:stretch>
+                  </pic:blipFill>
+                  <pic:spPr bwMode="auto">
+                    <a:xfrm>
+                      <a:off x="0" y="0"/>
+                      <a:ext cx="4524375" cy="2962275"/>
+                    </a:xfrm>
+                    <a:prstGeom prst="rect">
+                      <a:avLst/>
+                    </a:prstGeom>
+                    <a:noFill/>
+                    <a:ln w="9525">
+                      <a:noFill/>
+                      <a:miter lim="800000"/>
+                      <a:headEnd/>
+                      <a:tailEnd/>
+                    </a:ln>
+                  </pic:spPr>
+                </pic:pic>
+              </a:graphicData>
+            </a:graphic>
+          </wp:inline>
+        </w:drawing>
+      </w:r>
+    </w:p>
+    <w:p>
+      <w:pPr>
+        <w:pStyle w:val="ListParagraph"/>
+        <w:ind w:left="142"/>
+        <w:rPr>
+          <w:b/>
+          <w:bCs/>
+          <w:u w:val="single"/>
+          <w:lang w:val="en-US"/>
+        </w:rPr>
+      </w:pPr>
+    </w:p>
+    <w:p>
+      <w:pPr>
+        <w:pStyle w:val="ListParagraph"/>
+        <w:ind w:left="142"/>
+        <w:rPr>
+          <w:b/>
+          <w:bCs/>
+          <w:u w:val="single"/>
+          <w:lang w:val="en-US"/>
+        </w:rPr>
+      </w:pPr>
+      <w:r>
+        <w:rPr>
+          <w:b/>
+          <w:bCs/>
+          <w:u w:val="single"/>
+          <w:lang w:val="en-US"/>
+        </w:rPr>
+        <w:t xml:space="preserve">AKS: </w:t>
+      </w:r>
+      <w:r>
+        <w:rPr>
+          <w:b/>
+          <w:bCs/>
+          <w:u w:val="single"/>
+          <w:lang w:val="en-US"/>
+        </w:rPr>
+        <w:t xml:space="preserve"> (Azure Kubernetes services)</w:t>
+      </w:r>
+    </w:p>
+    <w:p>
+      <w:pPr>
+        <w:pStyle w:val="ListParagraph"/>
+        <w:ind w:left="142"/>
+        <w:rPr>
+          <w:b/>
+          <w:bCs/>
+          <w:u w:val="single"/>
+          <w:lang w:val="en-US"/>
+        </w:rPr>
+      </w:pPr>
+    </w:p>
+    <w:p>
+      <w:pPr>
+        <w:pStyle w:val="ListParagraph"/>
+        <w:ind w:left="142"/>
+        <w:rPr>
+          <w:b/>
+          <w:bCs/>
+          <w:u w:val="single"/>
+          <w:lang w:val="en-US"/>
+        </w:rPr>
+      </w:pPr>
+      <w:r>
+        <w:rPr>
+          <w:b/>
+          <w:bCs/>
+          <w:noProof/>
+          <w:u w:val="single"/>
+          <w:lang w:val="en-US"/>
+        </w:rPr>
+        <w:drawing>
+          <wp:inline distT="0" distB="0" distL="0" distR="0">
+            <wp:extent cx="4648200" cy="2505075"/>
+            <wp:effectExtent l="19050" t="0" r="0" b="0"/>
+            <wp:docPr id="36" name="Picture 4"/>
+            <wp:cNvGraphicFramePr>
+              <a:graphicFrameLocks xmlns:a="http://schemas.openxmlformats.org/drawingml/2006/main" noChangeAspect="1"/>
+            </wp:cNvGraphicFramePr>
+            <a:graphic xmlns:a="http://schemas.openxmlformats.org/drawingml/2006/main">
+              <a:graphicData uri="http://schemas.openxmlformats.org/drawingml/2006/picture">
+                <pic:pic xmlns:pic="http://schemas.openxmlformats.org/drawingml/2006/picture">
+                  <pic:nvPicPr>
+                    <pic:cNvPr id="0" name="Picture 4"/>
+                    <pic:cNvPicPr>
+                      <a:picLocks noChangeAspect="1" noChangeArrowheads="1"/>
+                    </pic:cNvPicPr>
+                  </pic:nvPicPr>
+                  <pic:blipFill>
+                    <a:blip r:embed="rId64" cstate="print"/>
+                    <a:srcRect/>
+                    <a:stretch>
+                      <a:fillRect/>
+                    </a:stretch>
+                  </pic:blipFill>
+                  <pic:spPr bwMode="auto">
+                    <a:xfrm>
+                      <a:off x="0" y="0"/>
+                      <a:ext cx="4648200" cy="2505075"/>
+                    </a:xfrm>
+                    <a:prstGeom prst="rect">
+                      <a:avLst/>
+                    </a:prstGeom>
+                    <a:noFill/>
+                    <a:ln w="9525">
+                      <a:noFill/>
+                      <a:miter lim="800000"/>
+                      <a:headEnd/>
+                      <a:tailEnd/>
+                    </a:ln>
+                  </pic:spPr>
+                </pic:pic>
+              </a:graphicData>
+            </a:graphic>
+          </wp:inline>
+        </w:drawing>
+      </w:r>
+    </w:p>
+    <w:p>
+      <w:pPr>
+        <w:pStyle w:val="ListParagraph"/>
+        <w:ind w:left="142"/>
+        <w:rPr>
+          <w:b/>
+          <w:bCs/>
+          <w:u w:val="single"/>
+          <w:lang w:val="en-US"/>
+        </w:rPr>
+      </w:pPr>
+    </w:p>
+    <w:p>
+      <w:pPr>
+        <w:pStyle w:val="ListParagraph"/>
+        <w:ind w:left="142"/>
+        <w:rPr>
+          <w:b/>
+          <w:bCs/>
+          <w:u w:val="single"/>
+          <w:lang w:val="en-US"/>
+        </w:rPr>
+      </w:pPr>
+    </w:p>
+    <w:p>
+      <w:pPr>
+        <w:pStyle w:val="ListParagraph"/>
+        <w:ind w:left="142"/>
+        <w:rPr>
+          <w:b/>
+          <w:bCs/>
+          <w:u w:val="single"/>
+          <w:lang w:val="en-US"/>
+        </w:rPr>
+      </w:pPr>
+    </w:p>
+    <w:p>
+      <w:pPr>
+        <w:pStyle w:val="ListParagraph"/>
+        <w:ind w:left="142"/>
+        <w:rPr>
+          <w:b/>
+          <w:bCs/>
+          <w:u w:val="single"/>
+          <w:lang w:val="en-US"/>
+        </w:rPr>
+      </w:pPr>
+    </w:p>
+    <w:p>
+      <w:pPr>
+        <w:pStyle w:val="ListParagraph"/>
+        <w:ind w:left="142"/>
+        <w:rPr>
+          <w:b/>
+          <w:bCs/>
+          <w:u w:val="single"/>
+          <w:lang w:val="en-US"/>
+        </w:rPr>
+      </w:pPr>
+    </w:p>
+    <w:p>
+      <w:pPr>
+        <w:pStyle w:val="ListParagraph"/>
+        <w:ind w:left="142"/>
+        <w:rPr>
+          <w:b/>
+          <w:bCs/>
+          <w:u w:val="single"/>
+          <w:lang w:val="en-US"/>
+        </w:rPr>
+      </w:pPr>
+      <w:r>
+        <w:rPr>
+          <w:b/>
+          <w:bCs/>
+          <w:noProof/>
+          <w:u w:val="single"/>
+          <w:lang w:val="en-US"/>
+        </w:rPr>
+        <w:lastRenderedPageBreak/>
+        <w:drawing>
+          <wp:inline distT="0" distB="0" distL="0" distR="0">
+            <wp:extent cx="4248150" cy="2809875"/>
+            <wp:effectExtent l="19050" t="0" r="0" b="0"/>
+            <wp:docPr id="37" name="Picture 7"/>
+            <wp:cNvGraphicFramePr>
+              <a:graphicFrameLocks xmlns:a="http://schemas.openxmlformats.org/drawingml/2006/main" noChangeAspect="1"/>
+            </wp:cNvGraphicFramePr>
+            <a:graphic xmlns:a="http://schemas.openxmlformats.org/drawingml/2006/main">
+              <a:graphicData uri="http://schemas.openxmlformats.org/drawingml/2006/picture">
+                <pic:pic xmlns:pic="http://schemas.openxmlformats.org/drawingml/2006/picture">
+                  <pic:nvPicPr>
+                    <pic:cNvPr id="0" name="Picture 7"/>
+                    <pic:cNvPicPr>
+                      <a:picLocks noChangeAspect="1" noChangeArrowheads="1"/>
+                    </pic:cNvPicPr>
+                  </pic:nvPicPr>
+                  <pic:blipFill>
+                    <a:blip r:embed="rId65" cstate="print"/>
+                    <a:srcRect/>
+                    <a:stretch>
+                      <a:fillRect/>
+                    </a:stretch>
+                  </pic:blipFill>
+                  <pic:spPr bwMode="auto">
+                    <a:xfrm>
+                      <a:off x="0" y="0"/>
+                      <a:ext cx="4248150" cy="2809875"/>
+                    </a:xfrm>
+                    <a:prstGeom prst="rect">
+                      <a:avLst/>
+                    </a:prstGeom>
+                    <a:noFill/>
+                    <a:ln w="9525">
+                      <a:noFill/>
+                      <a:miter lim="800000"/>
+                      <a:headEnd/>
+                      <a:tailEnd/>
+                    </a:ln>
+                  </pic:spPr>
+                </pic:pic>
+              </a:graphicData>
+            </a:graphic>
+          </wp:inline>
+        </w:drawing>
+      </w:r>
+    </w:p>
+    <w:p>
+      <w:pPr>
+        <w:pStyle w:val="ListParagraph"/>
+        <w:ind w:left="142"/>
+        <w:rPr>
+          <w:b/>
+          <w:bCs/>
+          <w:u w:val="single"/>
+          <w:lang w:val="en-US"/>
+        </w:rPr>
+      </w:pPr>
+    </w:p>
+    <w:p>
+      <w:pPr>
+        <w:pStyle w:val="ListParagraph"/>
+        <w:ind w:left="142"/>
+        <w:rPr>
+          <w:b/>
+          <w:bCs/>
+          <w:u w:val="single"/>
+          <w:lang w:val="en-US"/>
+        </w:rPr>
+      </w:pPr>
+      <w:r>
+        <w:rPr>
+          <w:b/>
+          <w:bCs/>
+          <w:u w:val="single"/>
+          <w:lang w:val="en-US"/>
+        </w:rPr>
+        <w:t>Set up multiple node cluster using KUBEADM</w:t>
+      </w:r>
+      <w:r>
+        <w:rPr>
+          <w:b/>
+          <w:bCs/>
+          <w:u w:val="single"/>
+          <w:lang w:val="en-US"/>
+        </w:rPr>
+        <w:t>:</w:t>
+      </w:r>
+    </w:p>
+    <w:p>
+      <w:pPr>
+        <w:pStyle w:val="ListParagraph"/>
+        <w:ind w:left="142"/>
+        <w:rPr>
+          <w:b/>
+          <w:bCs/>
+          <w:u w:val="single"/>
+          <w:lang w:val="en-US"/>
+        </w:rPr>
+      </w:pPr>
+    </w:p>
+    <w:p>
+      <w:pPr>
+        <w:pStyle w:val="ListParagraph"/>
+        <w:ind w:left="142"/>
+        <w:rPr>
+          <w:b/>
+          <w:bCs/>
+          <w:u w:val="single"/>
+          <w:lang w:val="en-US"/>
+        </w:rPr>
+      </w:pPr>
+      <w:r>
+        <w:rPr>
+          <w:b/>
+          <w:bCs/>
+          <w:noProof/>
+          <w:u w:val="single"/>
+          <w:lang w:val="en-US"/>
+        </w:rPr>
+        <w:drawing>
+          <wp:inline distT="0" distB="0" distL="0" distR="0">
+            <wp:extent cx="5991225" cy="2914650"/>
+            <wp:effectExtent l="19050" t="0" r="9525" b="0"/>
+            <wp:docPr id="39" name="Picture 13"/>
+            <wp:cNvGraphicFramePr>
+              <a:graphicFrameLocks xmlns:a="http://schemas.openxmlformats.org/drawingml/2006/main" noChangeAspect="1"/>
+            </wp:cNvGraphicFramePr>
+            <a:graphic xmlns:a="http://schemas.openxmlformats.org/drawingml/2006/main">
+              <a:graphicData uri="http://schemas.openxmlformats.org/drawingml/2006/picture">
+                <pic:pic xmlns:pic="http://schemas.openxmlformats.org/drawingml/2006/picture">
+                  <pic:nvPicPr>
+                    <pic:cNvPr id="0" name="Picture 13"/>
+                    <pic:cNvPicPr>
+                      <a:picLocks noChangeAspect="1" noChangeArrowheads="1"/>
+                    </pic:cNvPicPr>
+                  </pic:nvPicPr>
+                  <pic:blipFill>
+                    <a:blip r:embed="rId66" cstate="print"/>
+                    <a:srcRect/>
+                    <a:stretch>
+                      <a:fillRect/>
+                    </a:stretch>
+                  </pic:blipFill>
+                  <pic:spPr bwMode="auto">
+                    <a:xfrm>
+                      <a:off x="0" y="0"/>
+                      <a:ext cx="5991225" cy="2914650"/>
+                    </a:xfrm>
+                    <a:prstGeom prst="rect">
+                      <a:avLst/>
+                    </a:prstGeom>
+                    <a:noFill/>
+                    <a:ln w="9525">
+                      <a:noFill/>
+                      <a:miter lim="800000"/>
+                      <a:headEnd/>
+                      <a:tailEnd/>
+                    </a:ln>
+                  </pic:spPr>
+                </pic:pic>
+              </a:graphicData>
+            </a:graphic>
+          </wp:inline>
+        </w:drawing>
+      </w:r>
+    </w:p>
+    <w:p>
+      <w:pPr>
+        <w:pStyle w:val="ListParagraph"/>
+        <w:ind w:left="142"/>
+        <w:rPr>
+          <w:b/>
+          <w:bCs/>
+          <w:u w:val="single"/>
+          <w:lang w:val="en-US"/>
+        </w:rPr>
+      </w:pPr>
+    </w:p>
+    <w:p>
+      <w:pPr>
+        <w:pStyle w:val="ListParagraph"/>
+        <w:ind w:left="142"/>
+        <w:rPr>
+          <w:b/>
+          <w:bCs/>
+          <w:u w:val="single"/>
+          <w:lang w:val="en-US"/>
+        </w:rPr>
+      </w:pPr>
+      <w:r>
+        <w:rPr>
+          <w:b/>
+          <w:bCs/>
+          <w:noProof/>
+          <w:u w:val="single"/>
+          <w:lang w:val="en-US"/>
+        </w:rPr>
+        <w:lastRenderedPageBreak/>
+        <w:drawing>
+          <wp:inline distT="0" distB="0" distL="0" distR="0">
+            <wp:extent cx="6219825" cy="2933700"/>
+            <wp:effectExtent l="19050" t="0" r="9525" b="0"/>
+            <wp:docPr id="40" name="Picture 16"/>
+            <wp:cNvGraphicFramePr>
+              <a:graphicFrameLocks xmlns:a="http://schemas.openxmlformats.org/drawingml/2006/main" noChangeAspect="1"/>
+            </wp:cNvGraphicFramePr>
+            <a:graphic xmlns:a="http://schemas.openxmlformats.org/drawingml/2006/main">
+              <a:graphicData uri="http://schemas.openxmlformats.org/drawingml/2006/picture">
+                <pic:pic xmlns:pic="http://schemas.openxmlformats.org/drawingml/2006/picture">
+                  <pic:nvPicPr>
+                    <pic:cNvPr id="0" name="Picture 16"/>
+                    <pic:cNvPicPr>
+                      <a:picLocks noChangeAspect="1" noChangeArrowheads="1"/>
+                    </pic:cNvPicPr>
+                  </pic:nvPicPr>
+                  <pic:blipFill>
+                    <a:blip r:embed="rId67" cstate="print"/>
+                    <a:srcRect/>
+                    <a:stretch>
+                      <a:fillRect/>
+                    </a:stretch>
+                  </pic:blipFill>
+                  <pic:spPr bwMode="auto">
+                    <a:xfrm>
+                      <a:off x="0" y="0"/>
+                      <a:ext cx="6219825" cy="2933700"/>
+                    </a:xfrm>
+                    <a:prstGeom prst="rect">
+                      <a:avLst/>
+                    </a:prstGeom>
+                    <a:noFill/>
+                    <a:ln w="9525">
+                      <a:noFill/>
+                      <a:miter lim="800000"/>
+                      <a:headEnd/>
+                      <a:tailEnd/>
+                    </a:ln>
+                  </pic:spPr>
+                </pic:pic>
+              </a:graphicData>
+            </a:graphic>
+          </wp:inline>
+        </w:drawing>
+      </w:r>
+    </w:p>
+    <w:p>
+      <w:pPr>
+        <w:pStyle w:val="ListParagraph"/>
+        <w:ind w:left="142"/>
+        <w:rPr>
+          <w:b/>
+          <w:bCs/>
+          <w:u w:val="single"/>
+          <w:lang w:val="en-US"/>
+        </w:rPr>
+      </w:pPr>
+    </w:p>
+    <w:p>
+      <w:pPr>
+        <w:pStyle w:val="ListParagraph"/>
+        <w:ind w:left="142"/>
+        <w:rPr>
+          <w:b/>
+          <w:bCs/>
+          <w:u w:val="single"/>
+          <w:lang w:val="en-US"/>
+        </w:rPr>
+      </w:pPr>
+      <w:r>
+        <w:rPr>
+          <w:b/>
+          <w:bCs/>
+          <w:u w:val="single"/>
+          <w:lang w:val="en-US"/>
+        </w:rPr>
+        <w:t>Prerequsite:</w:t>
+      </w:r>
+    </w:p>
+    <w:p>
+      <w:pPr>
+        <w:pStyle w:val="ListParagraph"/>
+        <w:ind w:left="142"/>
+        <w:rPr>
+          <w:b/>
+          <w:bCs/>
+          <w:u w:val="single"/>
+          <w:lang w:val="en-US"/>
+        </w:rPr>
+      </w:pPr>
+    </w:p>
+    <w:p>
+      <w:pPr>
+        <w:pStyle w:val="ListParagraph"/>
+        <w:numPr>
+          <w:ilvl w:val="0"/>
+          <w:numId w:val="10"/>
+        </w:numPr>
+        <w:rPr>
+          <w:b/>
+          <w:bCs/>
+          <w:lang w:val="en-US"/>
+        </w:rPr>
+      </w:pPr>
+      <w:r>
+        <w:rPr>
+          <w:b/>
+          <w:bCs/>
+          <w:lang w:val="en-US"/>
+        </w:rPr>
+        <w:t>Vagarant file</w:t>
+      </w:r>
+    </w:p>
+    <w:p>
+      <w:pPr>
+        <w:pStyle w:val="ListParagraph"/>
+        <w:numPr>
+          <w:ilvl w:val="0"/>
+          <w:numId w:val="10"/>
+        </w:numPr>
+        <w:rPr>
+          <w:b/>
+          <w:bCs/>
+          <w:lang w:val="en-US"/>
+        </w:rPr>
+      </w:pPr>
+      <w:r>
+        <w:rPr>
+          <w:b/>
+          <w:bCs/>
+          <w:lang w:val="en-US"/>
+        </w:rPr>
+        <w:t>Virtual Box</w:t>
+      </w:r>
+    </w:p>
     <w:sectPr>
-      <w:headerReference w:type="even" r:id="rId63"/>
-      <w:headerReference w:type="default" r:id="rId64"/>
-      <w:footerReference w:type="even" r:id="rId65"/>
-      <w:footerReference w:type="default" r:id="rId66"/>
-      <w:headerReference w:type="first" r:id="rId67"/>
-      <w:footerReference w:type="first" r:id="rId68"/>
+      <w:headerReference w:type="even" r:id="rId68"/>
+      <w:headerReference w:type="default" r:id="rId69"/>
+      <w:footerReference w:type="even" r:id="rId70"/>
+      <w:footerReference w:type="default" r:id="rId71"/>
+      <w:headerReference w:type="first" r:id="rId72"/>
+      <w:footerReference w:type="first" r:id="rId73"/>
       <w:pgSz w:w="11906" w:h="16838"/>
       <w:pgMar w:top="1440" w:right="0" w:bottom="1440" w:left="0" w:header="708" w:footer="708" w:gutter="0"/>
       <w:cols w:space="708"/>
@@ -6862,6 +7008,95 @@
       </w:rPr>
     </w:lvl>
   </w:abstractNum>
+  <w:abstractNum w:abstractNumId="9">
+    <w:nsid w:val="7C4A0168"/>
+    <w:multiLevelType w:val="hybridMultilevel"/>
+    <w:tmpl w:val="0C5EE22C"/>
+    <w:lvl w:ilvl="0" w:tplc="633A0110">
+      <w:start w:val="1"/>
+      <w:numFmt w:val="decimal"/>
+      <w:lvlText w:val="%1)"/>
+      <w:lvlJc w:val="left"/>
+      <w:pPr>
+        <w:ind w:left="502" w:hanging="360"/>
+      </w:pPr>
+      <w:rPr>
+        <w:rFonts w:hint="default"/>
+      </w:rPr>
+    </w:lvl>
+    <w:lvl w:ilvl="1" w:tplc="04090019" w:tentative="1">
+      <w:start w:val="1"/>
+      <w:numFmt w:val="lowerLetter"/>
+      <w:lvlText w:val="%2."/>
+      <w:lvlJc w:val="left"/>
+      <w:pPr>
+        <w:ind w:left="1222" w:hanging="360"/>
+      </w:pPr>
+    </w:lvl>
+    <w:lvl w:ilvl="2" w:tplc="0409001B" w:tentative="1">
+      <w:start w:val="1"/>
+      <w:numFmt w:val="lowerRoman"/>
+      <w:lvlText w:val="%3."/>
+      <w:lvlJc w:val="right"/>
+      <w:pPr>
+        <w:ind w:left="1942" w:hanging="180"/>
+      </w:pPr>
+    </w:lvl>
+    <w:lvl w:ilvl="3" w:tplc="0409000F" w:tentative="1">
+      <w:start w:val="1"/>
+      <w:numFmt w:val="decimal"/>
+      <w:lvlText w:val="%4."/>
+      <w:lvlJc w:val="left"/>
+      <w:pPr>
+        <w:ind w:left="2662" w:hanging="360"/>
+      </w:pPr>
+    </w:lvl>
+    <w:lvl w:ilvl="4" w:tplc="04090019" w:tentative="1">
+      <w:start w:val="1"/>
+      <w:numFmt w:val="lowerLetter"/>
+      <w:lvlText w:val="%5."/>
+      <w:lvlJc w:val="left"/>
+      <w:pPr>
+        <w:ind w:left="3382" w:hanging="360"/>
+      </w:pPr>
+    </w:lvl>
+    <w:lvl w:ilvl="5" w:tplc="0409001B" w:tentative="1">
+      <w:start w:val="1"/>
+      <w:numFmt w:val="lowerRoman"/>
+      <w:lvlText w:val="%6."/>
+      <w:lvlJc w:val="right"/>
+      <w:pPr>
+        <w:ind w:left="4102" w:hanging="180"/>
+      </w:pPr>
+    </w:lvl>
+    <w:lvl w:ilvl="6" w:tplc="0409000F" w:tentative="1">
+      <w:start w:val="1"/>
+      <w:numFmt w:val="decimal"/>
+      <w:lvlText w:val="%7."/>
+      <w:lvlJc w:val="left"/>
+      <w:pPr>
+        <w:ind w:left="4822" w:hanging="360"/>
+      </w:pPr>
+    </w:lvl>
+    <w:lvl w:ilvl="7" w:tplc="04090019" w:tentative="1">
+      <w:start w:val="1"/>
+      <w:numFmt w:val="lowerLetter"/>
+      <w:lvlText w:val="%8."/>
+      <w:lvlJc w:val="left"/>
+      <w:pPr>
+        <w:ind w:left="5542" w:hanging="360"/>
+      </w:pPr>
+    </w:lvl>
+    <w:lvl w:ilvl="8" w:tplc="0409001B" w:tentative="1">
+      <w:start w:val="1"/>
+      <w:numFmt w:val="lowerRoman"/>
+      <w:lvlText w:val="%9."/>
+      <w:lvlJc w:val="right"/>
+      <w:pPr>
+        <w:ind w:left="6262" w:hanging="180"/>
+      </w:pPr>
+    </w:lvl>
+  </w:abstractNum>
   <w:num w:numId="1">
     <w:abstractNumId w:val="6"/>
   </w:num>
@@ -6888,6 +7123,9 @@
   </w:num>
   <w:num w:numId="9">
     <w:abstractNumId w:val="5"/>
+  </w:num>
+  <w:num w:numId="10">
+    <w:abstractNumId w:val="9"/>
   </w:num>
 </w:numbering>
 </file>
@@ -7512,13 +7750,22 @@
   <a:extraClrSchemeLst/>
   <a:extLst>
     <a:ext uri="{05A4C25C-085E-4340-85A3-A5531E510DB2}">
-      <thm15:themeFamily xmlns="" xmlns:thm15="http://schemas.microsoft.com/office/thememl/2012/main" name="Office Theme" id="{62F939B6-93AF-4DB8-9C6B-D6C7DFDC589F}" vid="{4A3C46E8-61CC-4603-A589-7422A47A8E4A}"/>
+      <thm15:themeFamily xmlns:thm15="http://schemas.microsoft.com/office/thememl/2012/main" xmlns="" name="Office Theme" id="{62F939B6-93AF-4DB8-9C6B-D6C7DFDC589F}" vid="{4A3C46E8-61CC-4603-A589-7422A47A8E4A}"/>
     </a:ext>
   </a:extLst>
 </a:theme>
 </file>
 
 <file path=customXml/item1.xml><?xml version="1.0" encoding="utf-8"?>
+<?mso-contentType ?>
+<FormTemplates xmlns="http://schemas.microsoft.com/sharepoint/v3/contenttype/forms">
+  <Display>DocumentLibraryForm</Display>
+  <Edit>DocumentLibraryForm</Edit>
+  <New>DocumentLibraryForm</New>
+</FormTemplates>
+</file>
+
+<file path=customXml/item2.xml><?xml version="1.0" encoding="utf-8"?>
 <ct:contentTypeSchema xmlns:ct="http://schemas.microsoft.com/office/2006/metadata/contentType" xmlns:ma="http://schemas.microsoft.com/office/2006/metadata/properties/metaAttributes" ct:_="" ma:_="" ma:contentTypeName="Document" ma:contentTypeID="0x010100FFCD35B5DF345B4CAC6E451949CE828D" ma:contentTypeVersion="14" ma:contentTypeDescription="Create a new document." ma:contentTypeScope="" ma:versionID="cdd3f3b95f35b20f60006ae141fc8444">
   <xsd:schema xmlns:xsd="http://www.w3.org/2001/XMLSchema" xmlns:xs="http://www.w3.org/2001/XMLSchema" xmlns:p="http://schemas.microsoft.com/office/2006/metadata/properties" xmlns:ns1="http://schemas.microsoft.com/sharepoint/v3" xmlns:ns3="2ab02620-2681-4b85-b2f6-ee1b7a714897" xmlns:ns4="6d08916f-8707-4499-ab65-bd233e297a7a" targetNamespace="http://schemas.microsoft.com/office/2006/metadata/properties" ma:root="true" ma:fieldsID="7cfeeb7b8de739fd096033dd115dda17" ns1:_="" ns3:_="" ns4:_="">
     <xsd:import namespace="http://schemas.microsoft.com/sharepoint/v3"/>
@@ -7752,15 +7999,6 @@
 </ct:contentTypeSchema>
 </file>
 
-<file path=customXml/item2.xml><?xml version="1.0" encoding="utf-8"?>
-<?mso-contentType ?>
-<FormTemplates xmlns="http://schemas.microsoft.com/sharepoint/v3/contenttype/forms">
-  <Display>DocumentLibraryForm</Display>
-  <Edit>DocumentLibraryForm</Edit>
-  <New>DocumentLibraryForm</New>
-</FormTemplates>
-</file>
-
 <file path=customXml/item3.xml><?xml version="1.0" encoding="utf-8"?>
 <p:properties xmlns:p="http://schemas.microsoft.com/office/2006/metadata/properties" xmlns:xsi="http://www.w3.org/2001/XMLSchema-instance" xmlns:pc="http://schemas.microsoft.com/office/infopath/2007/PartnerControls">
   <documentManagement>
@@ -7771,6 +8009,14 @@
 </file>
 
 <file path=customXml/itemProps1.xml><?xml version="1.0" encoding="utf-8"?>
+<ds:datastoreItem xmlns:ds="http://schemas.openxmlformats.org/officeDocument/2006/customXml" ds:itemID="{5D229835-FFBC-42B2-A4EA-AF8AEB76A2E8}">
+  <ds:schemaRefs>
+    <ds:schemaRef ds:uri="http://schemas.microsoft.com/sharepoint/v3/contenttype/forms"/>
+  </ds:schemaRefs>
+</ds:datastoreItem>
+</file>
+
+<file path=customXml/itemProps2.xml><?xml version="1.0" encoding="utf-8"?>
 <ds:datastoreItem xmlns:ds="http://schemas.openxmlformats.org/officeDocument/2006/customXml" ds:itemID="{335C2047-760A-4A10-9CB6-B5D1034548BD}">
   <ds:schemaRefs>
     <ds:schemaRef ds:uri="http://schemas.microsoft.com/office/2006/metadata/contentType"/>
@@ -7790,14 +8036,6 @@
 </ds:datastoreItem>
 </file>
 
-<file path=customXml/itemProps2.xml><?xml version="1.0" encoding="utf-8"?>
-<ds:datastoreItem xmlns:ds="http://schemas.openxmlformats.org/officeDocument/2006/customXml" ds:itemID="{5D229835-FFBC-42B2-A4EA-AF8AEB76A2E8}">
-  <ds:schemaRefs>
-    <ds:schemaRef ds:uri="http://schemas.microsoft.com/sharepoint/v3/contenttype/forms"/>
-  </ds:schemaRefs>
-</ds:datastoreItem>
-</file>
-
 <file path=customXml/itemProps3.xml><?xml version="1.0" encoding="utf-8"?>
 <ds:datastoreItem xmlns:ds="http://schemas.openxmlformats.org/officeDocument/2006/customXml" ds:itemID="{328CB456-9E13-4B6D-BED8-3B2FE43263BB}">
   <ds:schemaRefs>

</xml_diff>